<commit_message>
update class databases txt
</commit_message>
<xml_diff>
--- a/6.SQL/documents/databases-sql.docx
+++ b/6.SQL/documents/databases-sql.docx
@@ -398,18 +398,33 @@
         </w:rPr>
         <w:t xml:space="preserve"> ou outros marcadores para separar elementos semânticos. as informações são manipuladas na forma de </w:t>
       </w:r>
-      <w:hyperlink r:id="rId8" w:tooltip="XML" w:history="1">
-        <w:proofErr w:type="spellStart"/>
-        <w:r>
-          <w:rPr>
-            <w:rFonts w:cstheme="minorHAnsi"/>
-            <w:sz w:val="24"/>
-            <w:szCs w:val="24"/>
-          </w:rPr>
-          <w:t>xml</w:t>
-        </w:r>
-        <w:proofErr w:type="spellEnd"/>
-      </w:hyperlink>
+      <w:proofErr w:type="spellStart"/>
+      <w:r>
+        <w:fldChar w:fldCharType="begin"/>
+      </w:r>
+      <w:r>
+        <w:instrText>HYPERLINK "https://pt.wikipedia.org/wiki/XML" \o "XML"</w:instrText>
+      </w:r>
+      <w:r>
+        <w:fldChar w:fldCharType="separate"/>
+      </w:r>
+      <w:r>
+        <w:rPr>
+          <w:rFonts w:cstheme="minorHAnsi"/>
+          <w:sz w:val="24"/>
+          <w:szCs w:val="24"/>
+        </w:rPr>
+        <w:t>xml</w:t>
+      </w:r>
+      <w:proofErr w:type="spellEnd"/>
+      <w:r>
+        <w:rPr>
+          <w:rFonts w:cstheme="minorHAnsi"/>
+          <w:sz w:val="24"/>
+          <w:szCs w:val="24"/>
+        </w:rPr>
+        <w:fldChar w:fldCharType="end"/>
+      </w:r>
       <w:r>
         <w:rPr>
           <w:rFonts w:cstheme="minorHAnsi"/>
@@ -418,16 +433,6 @@
         </w:rPr>
         <w:t>, por exemplo, ao invés do formato formal de tabelas (modelo relacional).</w:t>
       </w:r>
-    </w:p>
-    <w:p>
-      <w:pPr>
-        <w:pStyle w:val="PargrafodaLista"/>
-        <w:rPr>
-          <w:rFonts w:cstheme="minorHAnsi"/>
-          <w:sz w:val="24"/>
-          <w:szCs w:val="24"/>
-        </w:rPr>
-      </w:pPr>
     </w:p>
     <w:p>
       <w:pPr>
@@ -643,14 +648,24 @@
     </w:p>
     <w:p>
       <w:pPr>
+        <w:pStyle w:val="PargrafodaLista"/>
+        <w:rPr>
+          <w:rFonts w:cstheme="minorHAnsi"/>
+          <w:sz w:val="24"/>
+          <w:szCs w:val="24"/>
+        </w:rPr>
+      </w:pPr>
+    </w:p>
+    <w:p>
+      <w:pPr>
+        <w:pStyle w:val="PargrafodaLista"/>
         <w:tabs>
           <w:tab w:val="left" w:pos="426"/>
         </w:tabs>
         <w:spacing w:after="0"/>
-        <w:rPr>
-          <w:rFonts w:cstheme="minorHAnsi"/>
-          <w:b/>
-          <w:bCs/>
+        <w:ind w:left="1068"/>
+        <w:rPr>
+          <w:rFonts w:cstheme="minorHAnsi"/>
           <w:sz w:val="24"/>
           <w:szCs w:val="24"/>
         </w:rPr>
@@ -664,19 +679,33 @@
         <w:spacing w:after="0"/>
         <w:rPr>
           <w:rFonts w:cstheme="minorHAnsi"/>
-          <w:sz w:val="24"/>
-          <w:szCs w:val="24"/>
-        </w:rPr>
-      </w:pPr>
-      <w:r>
-        <w:rPr>
-          <w:rFonts w:cstheme="minorHAnsi"/>
-          <w:b/>
-          <w:bCs/>
-          <w:sz w:val="24"/>
-          <w:szCs w:val="24"/>
-        </w:rPr>
-        <w:lastRenderedPageBreak/>
+          <w:b/>
+          <w:bCs/>
+          <w:sz w:val="24"/>
+          <w:szCs w:val="24"/>
+        </w:rPr>
+      </w:pPr>
+    </w:p>
+    <w:p>
+      <w:pPr>
+        <w:tabs>
+          <w:tab w:val="left" w:pos="426"/>
+        </w:tabs>
+        <w:spacing w:after="0"/>
+        <w:rPr>
+          <w:rFonts w:cstheme="minorHAnsi"/>
+          <w:sz w:val="24"/>
+          <w:szCs w:val="24"/>
+        </w:rPr>
+      </w:pPr>
+      <w:r>
+        <w:rPr>
+          <w:rFonts w:cstheme="minorHAnsi"/>
+          <w:b/>
+          <w:bCs/>
+          <w:sz w:val="24"/>
+          <w:szCs w:val="24"/>
+        </w:rPr>
         <w:t>I</w:t>
       </w:r>
       <w:r>
@@ -1254,6 +1283,7 @@
           <w:sz w:val="24"/>
           <w:szCs w:val="24"/>
         </w:rPr>
+        <w:lastRenderedPageBreak/>
         <w:t>T</w:t>
       </w:r>
       <w:r>
@@ -1332,17 +1362,69 @@
     </w:p>
     <w:p>
       <w:pPr>
+        <w:tabs>
+          <w:tab w:val="left" w:pos="426"/>
+        </w:tabs>
+        <w:spacing w:after="0"/>
+        <w:rPr>
+          <w:rFonts w:cstheme="minorHAnsi"/>
+          <w:bCs/>
+          <w:sz w:val="24"/>
+          <w:szCs w:val="24"/>
+        </w:rPr>
+      </w:pPr>
+    </w:p>
+    <w:p>
+      <w:pPr>
         <w:pStyle w:val="PargrafodaLista"/>
         <w:tabs>
           <w:tab w:val="left" w:pos="426"/>
         </w:tabs>
         <w:spacing w:after="0"/>
-        <w:ind w:left="1065"/>
-        <w:rPr>
-          <w:rFonts w:cstheme="minorHAnsi"/>
+        <w:ind w:left="0"/>
+        <w:jc w:val="center"/>
+        <w:rPr>
+          <w:rFonts w:cstheme="minorHAnsi"/>
+          <w:b/>
+          <w:bCs/>
           <w:noProof/>
-        </w:rPr>
-      </w:pPr>
+          <w:sz w:val="32"/>
+          <w:szCs w:val="32"/>
+        </w:rPr>
+      </w:pPr>
+      <w:r>
+        <w:rPr>
+          <w:rFonts w:cstheme="minorHAnsi"/>
+          <w:b/>
+          <w:bCs/>
+          <w:noProof/>
+          <w:sz w:val="32"/>
+          <w:szCs w:val="32"/>
+        </w:rPr>
+        <w:t>“</w:t>
+      </w:r>
+      <w:r>
+        <w:rPr>
+          <w:rFonts w:cstheme="minorHAnsi"/>
+          <w:b/>
+          <w:bCs/>
+          <w:noProof/>
+          <w:sz w:val="32"/>
+          <w:szCs w:val="32"/>
+        </w:rPr>
+        <w:t>IN A NUTSHELL</w:t>
+      </w:r>
+      <w:r>
+        <w:rPr>
+          <w:rFonts w:cstheme="minorHAnsi"/>
+          <w:b/>
+          <w:bCs/>
+          <w:noProof/>
+          <w:sz w:val="32"/>
+          <w:szCs w:val="32"/>
+        </w:rPr>
+        <w:t>”</w:t>
+      </w:r>
     </w:p>
     <w:p>
       <w:pPr>
@@ -1351,26 +1433,15 @@
           <w:tab w:val="left" w:pos="426"/>
         </w:tabs>
         <w:spacing w:after="0"/>
-        <w:ind w:left="1065"/>
-        <w:rPr>
-          <w:rFonts w:cstheme="minorHAnsi"/>
+        <w:ind w:left="0"/>
+        <w:jc w:val="center"/>
+        <w:rPr>
+          <w:rFonts w:cstheme="minorHAnsi"/>
+          <w:b/>
+          <w:bCs/>
           <w:noProof/>
-        </w:rPr>
-      </w:pPr>
-    </w:p>
-    <w:p>
-      <w:pPr>
-        <w:pStyle w:val="PargrafodaLista"/>
-        <w:tabs>
-          <w:tab w:val="left" w:pos="426"/>
-        </w:tabs>
-        <w:spacing w:after="0"/>
-        <w:ind w:left="1065"/>
-        <w:rPr>
-          <w:rFonts w:cstheme="minorHAnsi"/>
-          <w:bCs/>
-          <w:sz w:val="24"/>
-          <w:szCs w:val="24"/>
+          <w:sz w:val="32"/>
+          <w:szCs w:val="32"/>
         </w:rPr>
       </w:pPr>
       <w:r>
@@ -1378,10 +1449,17 @@
           <w:rFonts w:cstheme="minorHAnsi"/>
           <w:noProof/>
         </w:rPr>
+        <w:t xml:space="preserve"> </w:t>
+      </w:r>
+      <w:r>
+        <w:rPr>
+          <w:rFonts w:cstheme="minorHAnsi"/>
+          <w:noProof/>
+        </w:rPr>
         <w:drawing>
-          <wp:inline distT="0" distB="0" distL="0" distR="0" wp14:anchorId="17F01E9C" wp14:editId="7B1F2F40">
-            <wp:extent cx="4248150" cy="3187941"/>
-            <wp:effectExtent l="0" t="0" r="0" b="0"/>
+          <wp:inline distT="0" distB="0" distL="0" distR="0" wp14:anchorId="03946836" wp14:editId="001363A3">
+            <wp:extent cx="4508500" cy="3383314"/>
+            <wp:effectExtent l="0" t="0" r="6350" b="7620"/>
             <wp:docPr id="4" name="Imagem 4" descr="Cadeia de Valor do Conhecimento (parte 2) | Marcelo Tibau"/>
             <wp:cNvGraphicFramePr>
               <a:graphicFrameLocks xmlns:a="http://schemas.openxmlformats.org/drawingml/2006/main" noChangeAspect="1"/>
@@ -1396,7 +1474,7 @@
                     </pic:cNvPicPr>
                   </pic:nvPicPr>
                   <pic:blipFill>
-                    <a:blip r:embed="rId9">
+                    <a:blip r:embed="rId8" cstate="print">
                       <a:extLst>
                         <a:ext uri="{28A0092B-C50C-407E-A947-70E740481C1C}">
                           <a14:useLocalDpi xmlns:a14="http://schemas.microsoft.com/office/drawing/2010/main" val="0"/>
@@ -1411,7 +1489,7 @@
                   <pic:spPr bwMode="auto">
                     <a:xfrm>
                       <a:off x="0" y="0"/>
-                      <a:ext cx="4306618" cy="3231817"/>
+                      <a:ext cx="4527521" cy="3397588"/>
                     </a:xfrm>
                     <a:prstGeom prst="rect">
                       <a:avLst/>
@@ -1427,123 +1505,6 @@
           </wp:inline>
         </w:drawing>
       </w:r>
-    </w:p>
-    <w:p>
-      <w:pPr>
-        <w:spacing w:after="0"/>
-        <w:rPr>
-          <w:rFonts w:cstheme="minorHAnsi"/>
-          <w:b/>
-          <w:bCs/>
-          <w:sz w:val="36"/>
-          <w:szCs w:val="36"/>
-        </w:rPr>
-      </w:pPr>
-    </w:p>
-    <w:p>
-      <w:pPr>
-        <w:spacing w:after="0"/>
-        <w:jc w:val="center"/>
-        <w:rPr>
-          <w:rFonts w:cstheme="minorHAnsi"/>
-          <w:b/>
-          <w:bCs/>
-          <w:sz w:val="36"/>
-          <w:szCs w:val="36"/>
-        </w:rPr>
-      </w:pPr>
-    </w:p>
-    <w:p>
-      <w:pPr>
-        <w:spacing w:after="0"/>
-        <w:jc w:val="center"/>
-        <w:rPr>
-          <w:rFonts w:cstheme="minorHAnsi"/>
-          <w:b/>
-          <w:bCs/>
-          <w:sz w:val="36"/>
-          <w:szCs w:val="36"/>
-        </w:rPr>
-      </w:pPr>
-      <w:r>
-        <w:rPr>
-          <w:rFonts w:cstheme="minorHAnsi"/>
-          <w:noProof/>
-        </w:rPr>
-        <w:drawing>
-          <wp:inline distT="0" distB="0" distL="0" distR="0" wp14:anchorId="34C7FD3C" wp14:editId="1DD516AA">
-            <wp:extent cx="3594955" cy="2995930"/>
-            <wp:effectExtent l="0" t="0" r="5715" b="0"/>
-            <wp:docPr id="7" name="Imagem 7" descr="Linha do tempo&#10;&#10;Descrição gerada automaticamente com confiança média"/>
-            <wp:cNvGraphicFramePr>
-              <a:graphicFrameLocks xmlns:a="http://schemas.openxmlformats.org/drawingml/2006/main" noChangeAspect="1"/>
-            </wp:cNvGraphicFramePr>
-            <a:graphic xmlns:a="http://schemas.openxmlformats.org/drawingml/2006/main">
-              <a:graphicData uri="http://schemas.openxmlformats.org/drawingml/2006/picture">
-                <pic:pic xmlns:pic="http://schemas.openxmlformats.org/drawingml/2006/picture">
-                  <pic:nvPicPr>
-                    <pic:cNvPr id="7" name="Imagem 7" descr="Linha do tempo&#10;&#10;Descrição gerada automaticamente com confiança média"/>
-                    <pic:cNvPicPr>
-                      <a:picLocks noChangeAspect="1" noChangeArrowheads="1"/>
-                    </pic:cNvPicPr>
-                  </pic:nvPicPr>
-                  <pic:blipFill>
-                    <a:blip r:embed="rId10">
-                      <a:extLst>
-                        <a:ext uri="{28A0092B-C50C-407E-A947-70E740481C1C}">
-                          <a14:useLocalDpi xmlns:a14="http://schemas.microsoft.com/office/drawing/2010/main" val="0"/>
-                        </a:ext>
-                      </a:extLst>
-                    </a:blip>
-                    <a:srcRect/>
-                    <a:stretch>
-                      <a:fillRect/>
-                    </a:stretch>
-                  </pic:blipFill>
-                  <pic:spPr bwMode="auto">
-                    <a:xfrm>
-                      <a:off x="0" y="0"/>
-                      <a:ext cx="3599161" cy="2999435"/>
-                    </a:xfrm>
-                    <a:prstGeom prst="rect">
-                      <a:avLst/>
-                    </a:prstGeom>
-                    <a:noFill/>
-                    <a:ln>
-                      <a:noFill/>
-                    </a:ln>
-                  </pic:spPr>
-                </pic:pic>
-              </a:graphicData>
-            </a:graphic>
-          </wp:inline>
-        </w:drawing>
-      </w:r>
-    </w:p>
-    <w:p>
-      <w:pPr>
-        <w:spacing w:after="0"/>
-        <w:jc w:val="center"/>
-        <w:rPr>
-          <w:rFonts w:cstheme="minorHAnsi"/>
-          <w:b/>
-          <w:bCs/>
-          <w:sz w:val="36"/>
-          <w:szCs w:val="36"/>
-        </w:rPr>
-      </w:pPr>
-    </w:p>
-    <w:p>
-      <w:pPr>
-        <w:spacing w:after="0"/>
-        <w:rPr>
-          <w:rFonts w:cstheme="minorHAnsi"/>
-          <w:b/>
-          <w:bCs/>
-          <w:sz w:val="36"/>
-          <w:szCs w:val="36"/>
-        </w:rPr>
-      </w:pPr>
     </w:p>
     <w:p>
       <w:pPr>
@@ -1628,7 +1589,7 @@
                     </pic:cNvPicPr>
                   </pic:nvPicPr>
                   <pic:blipFill>
-                    <a:blip r:embed="rId11" cstate="print">
+                    <a:blip r:embed="rId9" cstate="print">
                       <a:extLst>
                         <a:ext uri="{28A0092B-C50C-407E-A947-70E740481C1C}">
                           <a14:useLocalDpi xmlns:a14="http://schemas.microsoft.com/office/drawing/2010/main" val="0"/>
@@ -1779,7 +1740,6 @@
           <w:sz w:val="36"/>
           <w:szCs w:val="36"/>
         </w:rPr>
-        <w:lastRenderedPageBreak/>
         <w:t>SGBD</w:t>
       </w:r>
       <w:r>
@@ -1942,7 +1902,16 @@
           <w:sz w:val="24"/>
           <w:szCs w:val="24"/>
         </w:rPr>
-        <w:t xml:space="preserve">“COLEÇÃO DE PROGRAMAS QUE POSSIBILITA AOS USUÁRIOS CRIAR E MANTER UM BANCO DE DADOS” (ELMASRI E NAVATHE) </w:t>
+        <w:t>“COLEÇÃO DE PROGRAMAS QUE POSSIBILITA AOS USUÁRIOS CRIAR E MANTER UM BANCO DE DADOS” (ELMASRI E NAVATHE)</w:t>
+      </w:r>
+      <w:r>
+        <w:rPr>
+          <w:rFonts w:cstheme="minorHAnsi"/>
+          <w:bCs/>
+          <w:sz w:val="24"/>
+          <w:szCs w:val="24"/>
+        </w:rPr>
+        <w:t>.</w:t>
       </w:r>
     </w:p>
     <w:p>
@@ -1953,6 +1922,7 @@
         </w:tabs>
         <w:spacing w:after="0"/>
         <w:ind w:left="426"/>
+        <w:jc w:val="center"/>
         <w:rPr>
           <w:rFonts w:cstheme="minorHAnsi"/>
           <w:bCs/>
@@ -1966,9 +1936,9 @@
           <w:noProof/>
         </w:rPr>
         <w:drawing>
-          <wp:inline distT="0" distB="0" distL="0" distR="0" wp14:anchorId="0253560D" wp14:editId="74DA879D">
-            <wp:extent cx="5670550" cy="2984500"/>
-            <wp:effectExtent l="0" t="0" r="6350" b="6350"/>
+          <wp:inline distT="0" distB="0" distL="0" distR="0" wp14:anchorId="0253560D" wp14:editId="00D3A8B3">
+            <wp:extent cx="4427855" cy="2330450"/>
+            <wp:effectExtent l="0" t="0" r="0" b="0"/>
             <wp:docPr id="2" name="Imagem 2" descr="O que é MySQL ? | Homehost"/>
             <wp:cNvGraphicFramePr>
               <a:graphicFrameLocks xmlns:a="http://schemas.openxmlformats.org/drawingml/2006/main" noChangeAspect="1"/>
@@ -1983,7 +1953,7 @@
                     </pic:cNvPicPr>
                   </pic:nvPicPr>
                   <pic:blipFill>
-                    <a:blip r:embed="rId12">
+                    <a:blip r:embed="rId10" cstate="print">
                       <a:extLst>
                         <a:ext uri="{28A0092B-C50C-407E-A947-70E740481C1C}">
                           <a14:useLocalDpi xmlns:a14="http://schemas.microsoft.com/office/drawing/2010/main" val="0"/>
@@ -1998,7 +1968,7 @@
                   <pic:spPr bwMode="auto">
                     <a:xfrm>
                       <a:off x="0" y="0"/>
-                      <a:ext cx="5670550" cy="2984500"/>
+                      <a:ext cx="4444070" cy="2338984"/>
                     </a:xfrm>
                     <a:prstGeom prst="rect">
                       <a:avLst/>
@@ -2068,6 +2038,93 @@
         <w:ind w:left="426"/>
         <w:rPr>
           <w:rFonts w:cstheme="minorHAnsi"/>
+          <w:bCs/>
+          <w:sz w:val="24"/>
+          <w:szCs w:val="24"/>
+        </w:rPr>
+      </w:pPr>
+    </w:p>
+    <w:p>
+      <w:pPr>
+        <w:pStyle w:val="PargrafodaLista"/>
+        <w:tabs>
+          <w:tab w:val="left" w:pos="426"/>
+        </w:tabs>
+        <w:spacing w:after="120"/>
+        <w:ind w:left="426"/>
+        <w:jc w:val="center"/>
+        <w:rPr>
+          <w:rFonts w:cstheme="minorHAnsi"/>
+          <w:bCs/>
+          <w:sz w:val="24"/>
+          <w:szCs w:val="24"/>
+        </w:rPr>
+      </w:pPr>
+      <w:r>
+        <w:rPr>
+          <w:rFonts w:cstheme="minorHAnsi"/>
+          <w:noProof/>
+        </w:rPr>
+        <w:drawing>
+          <wp:inline distT="0" distB="0" distL="0" distR="0" wp14:anchorId="3069A0CD" wp14:editId="5F4AAD24">
+            <wp:extent cx="2990850" cy="2492488"/>
+            <wp:effectExtent l="0" t="0" r="0" b="3175"/>
+            <wp:docPr id="7" name="Imagem 7" descr="Linha do tempo&#10;&#10;Descrição gerada automaticamente com confiança média"/>
+            <wp:cNvGraphicFramePr>
+              <a:graphicFrameLocks xmlns:a="http://schemas.openxmlformats.org/drawingml/2006/main" noChangeAspect="1"/>
+            </wp:cNvGraphicFramePr>
+            <a:graphic xmlns:a="http://schemas.openxmlformats.org/drawingml/2006/main">
+              <a:graphicData uri="http://schemas.openxmlformats.org/drawingml/2006/picture">
+                <pic:pic xmlns:pic="http://schemas.openxmlformats.org/drawingml/2006/picture">
+                  <pic:nvPicPr>
+                    <pic:cNvPr id="7" name="Imagem 7" descr="Linha do tempo&#10;&#10;Descrição gerada automaticamente com confiança média"/>
+                    <pic:cNvPicPr>
+                      <a:picLocks noChangeAspect="1" noChangeArrowheads="1"/>
+                    </pic:cNvPicPr>
+                  </pic:nvPicPr>
+                  <pic:blipFill>
+                    <a:blip r:embed="rId11" cstate="print">
+                      <a:extLst>
+                        <a:ext uri="{28A0092B-C50C-407E-A947-70E740481C1C}">
+                          <a14:useLocalDpi xmlns:a14="http://schemas.microsoft.com/office/drawing/2010/main" val="0"/>
+                        </a:ext>
+                      </a:extLst>
+                    </a:blip>
+                    <a:srcRect/>
+                    <a:stretch>
+                      <a:fillRect/>
+                    </a:stretch>
+                  </pic:blipFill>
+                  <pic:spPr bwMode="auto">
+                    <a:xfrm>
+                      <a:off x="0" y="0"/>
+                      <a:ext cx="3010218" cy="2508629"/>
+                    </a:xfrm>
+                    <a:prstGeom prst="rect">
+                      <a:avLst/>
+                    </a:prstGeom>
+                    <a:noFill/>
+                    <a:ln>
+                      <a:noFill/>
+                    </a:ln>
+                  </pic:spPr>
+                </pic:pic>
+              </a:graphicData>
+            </a:graphic>
+          </wp:inline>
+        </w:drawing>
+      </w:r>
+    </w:p>
+    <w:p>
+      <w:pPr>
+        <w:pStyle w:val="PargrafodaLista"/>
+        <w:tabs>
+          <w:tab w:val="left" w:pos="426"/>
+        </w:tabs>
+        <w:spacing w:after="120"/>
+        <w:ind w:left="426"/>
+        <w:rPr>
+          <w:rFonts w:cstheme="minorHAnsi"/>
           <w:b/>
           <w:sz w:val="24"/>
           <w:szCs w:val="24"/>
@@ -2100,6 +2157,7 @@
           <w:sz w:val="36"/>
           <w:szCs w:val="36"/>
         </w:rPr>
+        <w:lastRenderedPageBreak/>
         <w:t>ACID</w:t>
       </w:r>
     </w:p>
@@ -2597,6 +2655,42 @@
           <w:szCs w:val="36"/>
         </w:rPr>
       </w:pPr>
+    </w:p>
+    <w:p>
+      <w:pPr>
+        <w:spacing w:after="0"/>
+        <w:rPr>
+          <w:rFonts w:cstheme="minorHAnsi"/>
+          <w:b/>
+          <w:bCs/>
+          <w:sz w:val="36"/>
+          <w:szCs w:val="36"/>
+        </w:rPr>
+      </w:pPr>
+    </w:p>
+    <w:p>
+      <w:pPr>
+        <w:spacing w:after="0"/>
+        <w:rPr>
+          <w:rFonts w:cstheme="minorHAnsi"/>
+          <w:b/>
+          <w:bCs/>
+          <w:sz w:val="36"/>
+          <w:szCs w:val="36"/>
+        </w:rPr>
+      </w:pPr>
+    </w:p>
+    <w:p>
+      <w:pPr>
+        <w:spacing w:after="0"/>
+        <w:rPr>
+          <w:rFonts w:cstheme="minorHAnsi"/>
+          <w:b/>
+          <w:bCs/>
+          <w:sz w:val="36"/>
+          <w:szCs w:val="36"/>
+        </w:rPr>
+      </w:pPr>
       <w:r>
         <w:rPr>
           <w:rFonts w:cstheme="minorHAnsi"/>
@@ -2933,6 +3027,7 @@
           <w:sz w:val="23"/>
           <w:szCs w:val="23"/>
         </w:rPr>
+        <w:lastRenderedPageBreak/>
         <w:t>A</w:t>
       </w:r>
       <w:r>
@@ -3037,7 +3132,7 @@
       </w:pPr>
     </w:p>
     <w:sectPr>
-      <w:headerReference w:type="default" r:id="rId13"/>
+      <w:headerReference w:type="default" r:id="rId12"/>
       <w:pgSz w:w="11906" w:h="16838"/>
       <w:pgMar w:top="993" w:right="1416" w:bottom="426" w:left="1560" w:header="708" w:footer="708" w:gutter="0"/>
       <w:cols w:space="708"/>

</xml_diff>